<commit_message>
Updated isa and work plan
</commit_message>
<xml_diff>
--- a/doc/isa/isa_2015.docx
+++ b/doc/isa/isa_2015.docx
@@ -18,8 +18,6 @@
         </w:rPr>
         <w:t>КОМАНДЫ ПРОЦЕССОРА</w:t>
       </w:r>
-      <w:bookmarkStart w:id="0" w:name="_GoBack"/>
-      <w:bookmarkEnd w:id="0"/>
     </w:p>
     <w:p>
       <w:r>
@@ -217,6 +215,9 @@
         <w:t>регистр конфигурации процессора</w:t>
       </w:r>
       <w:r>
+        <w:t xml:space="preserve"> (не будет задействован в текущей реализации)</w:t>
+      </w:r>
+      <w:r>
         <w:rPr>
           <w:lang w:val="en-US"/>
         </w:rPr>
@@ -1118,6 +1119,48 @@
               </w:rPr>
               <w:t>ADDI</w:t>
             </w:r>
+            <w:r>
+              <w:rPr>
+                <w:lang w:val="en-US"/>
+              </w:rPr>
+              <w:t xml:space="preserve"> </w:t>
+            </w:r>
+            <w:proofErr w:type="spellStart"/>
+            <w:r>
+              <w:rPr>
+                <w:lang w:val="en-US"/>
+              </w:rPr>
+              <w:t>rd</w:t>
+            </w:r>
+            <w:proofErr w:type="spellEnd"/>
+            <w:r>
+              <w:rPr>
+                <w:lang w:val="en-US"/>
+              </w:rPr>
+              <w:t xml:space="preserve"> </w:t>
+            </w:r>
+            <w:proofErr w:type="spellStart"/>
+            <w:r>
+              <w:rPr>
+                <w:lang w:val="en-US"/>
+              </w:rPr>
+              <w:t>rt</w:t>
+            </w:r>
+            <w:proofErr w:type="spellEnd"/>
+            <w:r>
+              <w:rPr>
+                <w:lang w:val="en-US"/>
+              </w:rPr>
+              <w:t xml:space="preserve"> </w:t>
+            </w:r>
+            <w:proofErr w:type="spellStart"/>
+            <w:r>
+              <w:rPr>
+                <w:lang w:val="en-US"/>
+              </w:rPr>
+              <w:t>imm</w:t>
+            </w:r>
+            <w:proofErr w:type="spellEnd"/>
           </w:p>
         </w:tc>
         <w:tc>
@@ -1201,11 +1244,11 @@
               <w:ind w:left="0"/>
               <w:jc w:val="center"/>
             </w:pPr>
-            <w:proofErr w:type="spellStart"/>
-            <w:r>
-              <w:t>rs</w:t>
-            </w:r>
-            <w:proofErr w:type="spellEnd"/>
+            <w:r>
+              <w:t>imm</w:t>
+            </w:r>
+            <w:bookmarkStart w:id="0" w:name="_GoBack"/>
+            <w:bookmarkEnd w:id="0"/>
           </w:p>
         </w:tc>
         <w:tc>
@@ -1241,7 +1284,7 @@
             </w:pPr>
             <w:proofErr w:type="spellStart"/>
             <w:r>
-              <w:t>imm</w:t>
+              <w:t>rd</w:t>
             </w:r>
             <w:proofErr w:type="spellEnd"/>
           </w:p>
@@ -1324,21 +1367,7 @@
               <w:rPr>
                 <w:rFonts w:eastAsiaTheme="minorEastAsia"/>
               </w:rPr>
-              <w:t>R[rs]|R[</w:t>
-            </w:r>
-            <w:proofErr w:type="spellStart"/>
-            <w:r>
-              <w:rPr>
-                <w:rFonts w:eastAsiaTheme="minorEastAsia"/>
-              </w:rPr>
-              <w:t>rt</w:t>
-            </w:r>
-            <w:proofErr w:type="spellEnd"/>
-            <w:r>
-              <w:rPr>
-                <w:rFonts w:eastAsiaTheme="minorEastAsia"/>
-              </w:rPr>
-              <w:t>]</w:t>
+              <w:t>R[rs]|R[rt]</w:t>
             </w:r>
           </w:p>
         </w:tc>
@@ -1604,21 +1633,7 @@
               <w:rPr>
                 <w:rFonts w:eastAsiaTheme="minorEastAsia"/>
               </w:rPr>
-              <w:t>R[rs]&amp;R[</w:t>
-            </w:r>
-            <w:proofErr w:type="spellStart"/>
-            <w:r>
-              <w:rPr>
-                <w:rFonts w:eastAsiaTheme="minorEastAsia"/>
-              </w:rPr>
-              <w:t>rt</w:t>
-            </w:r>
-            <w:proofErr w:type="spellEnd"/>
-            <w:r>
-              <w:rPr>
-                <w:rFonts w:eastAsiaTheme="minorEastAsia"/>
-              </w:rPr>
-              <w:t>]</w:t>
+              <w:t>R[rs]&amp;R[rt]</w:t>
             </w:r>
           </w:p>
         </w:tc>
@@ -1884,21 +1899,7 @@
               <w:rPr>
                 <w:rFonts w:eastAsiaTheme="minorEastAsia"/>
               </w:rPr>
-              <w:t>R[rs]^R[</w:t>
-            </w:r>
-            <w:proofErr w:type="spellStart"/>
-            <w:r>
-              <w:rPr>
-                <w:rFonts w:eastAsiaTheme="minorEastAsia"/>
-              </w:rPr>
-              <w:t>rt</w:t>
-            </w:r>
-            <w:proofErr w:type="spellEnd"/>
-            <w:r>
-              <w:rPr>
-                <w:rFonts w:eastAsiaTheme="minorEastAsia"/>
-              </w:rPr>
-              <w:t>]</w:t>
+              <w:t>R[rs]^R[rt]</w:t>
             </w:r>
           </w:p>
         </w:tc>
@@ -2462,21 +2463,7 @@
               <w:rPr>
                 <w:rFonts w:eastAsiaTheme="minorEastAsia"/>
               </w:rPr>
-              <w:t>R[rs]&lt;&lt;R[</w:t>
-            </w:r>
-            <w:proofErr w:type="spellStart"/>
-            <w:r>
-              <w:rPr>
-                <w:rFonts w:eastAsiaTheme="minorEastAsia"/>
-              </w:rPr>
-              <w:t>rt</w:t>
-            </w:r>
-            <w:proofErr w:type="spellEnd"/>
-            <w:r>
-              <w:rPr>
-                <w:rFonts w:eastAsiaTheme="minorEastAsia"/>
-              </w:rPr>
-              <w:t>]</w:t>
+              <w:t>R[rs]&lt;&lt;R[rt]</w:t>
             </w:r>
           </w:p>
         </w:tc>
@@ -2742,21 +2729,7 @@
               <w:rPr>
                 <w:rFonts w:eastAsiaTheme="minorEastAsia"/>
               </w:rPr>
-              <w:t>R[rs]&lt;&lt;&lt;R[</w:t>
-            </w:r>
-            <w:proofErr w:type="spellStart"/>
-            <w:r>
-              <w:rPr>
-                <w:rFonts w:eastAsiaTheme="minorEastAsia"/>
-              </w:rPr>
-              <w:t>rt</w:t>
-            </w:r>
-            <w:proofErr w:type="spellEnd"/>
-            <w:r>
-              <w:rPr>
-                <w:rFonts w:eastAsiaTheme="minorEastAsia"/>
-              </w:rPr>
-              <w:t>]</w:t>
+              <w:t>R[rs]&lt;&lt;&lt;R[rt]</w:t>
             </w:r>
           </w:p>
         </w:tc>
@@ -8339,7 +8312,7 @@
 </file>
 
 <file path=customXml/itemProps1.xml><?xml version="1.0" encoding="utf-8"?>
-<ds:datastoreItem xmlns:ds="http://schemas.openxmlformats.org/officeDocument/2006/customXml" ds:itemID="{1E90D6C8-8D42-CE42-807C-C0A7C0F4F524}">
+<ds:datastoreItem xmlns:ds="http://schemas.openxmlformats.org/officeDocument/2006/customXml" ds:itemID="{02E02600-5183-A04A-8E7A-F41FACB3288F}">
   <ds:schemaRefs>
     <ds:schemaRef ds:uri="http://schemas.openxmlformats.org/officeDocument/2006/bibliography"/>
   </ds:schemaRefs>

</xml_diff>